<commit_message>
Update Guidelines saúde mental e suicídio nos media.docx
</commit_message>
<xml_diff>
--- a/sums/Guidelines saúde mental e suicídio nos media.docx
+++ b/sums/Guidelines saúde mental e suicídio nos media.docx
@@ -23,11 +23,9 @@
       <w:r>
         <w:t xml:space="preserve">Bem tratadas, as histórias que envolvem problemas de saúde mental oferecem uma oportunidade para material sensível, envolvente e poderoso. </w:t>
       </w:r>
-      <w:proofErr w:type="gramStart"/>
       <w:r>
         <w:t>Mal tratadas</w:t>
       </w:r>
-      <w:proofErr w:type="gramEnd"/>
       <w:r>
         <w:t>, as histórias podem ter efeitos prejudiciais, perpetuando o estigma associado aos problemas de saúde mental.</w:t>
       </w:r>
@@ -149,6 +147,25 @@
     <w:p>
       <w:r>
         <w:t>Considere incluir um aviso de contexto.</w:t>
+      </w:r>
+    </w:p>
+    <w:p/>
+    <w:p>
+      <w:r>
+        <w:t>Mito: Falar sobre suicídio com alguém em risco lhes dará a ideia e aumentarão a chance de tirarem a própria vida. Muitas pessoas podem ficar aliviadas se a questão for levantada de uma forma atenciosa e sem julgamentos, permitindo-lhes falar individualmente sobre os seus sentimentos e procurar ajuda.</w:t>
+      </w:r>
+    </w:p>
+    <w:p/>
+    <w:p>
+      <w:r>
+        <w:t>Alguns fatores de risco para o suicídio são a existência de um transtorno mental, desesperança, sensação de isolamento, tendências agressivas, impulsividade, histórico de trauma ou abuso, estigma associado ao comportamento de busca de ajuda, perdas profissionais e financeiras, perdas relacionais ou sociais e vida estressante. eventos.</w:t>
+      </w:r>
+    </w:p>
+    <w:p/>
+    <w:p>
+      <w:r>
+        <w:lastRenderedPageBreak/>
+        <w:t>Embora o suicídio e a automutilação não sejam exclusivos de populações ou grupos específicos, é importante notar que alguns grupos de pessoas são particularmente vulneráveis ao suicídio. Um exemplo são os idosos, especialmente os homens.</w:t>
       </w:r>
     </w:p>
     <w:p/>

</xml_diff>